<commit_message>
package diagram geüpdatet, geen this package meer
</commit_message>
<xml_diff>
--- a/Documentatie/Opleverdocument.docx
+++ b/Documentatie/Opleverdocument.docx
@@ -4184,7 +4184,7 @@
           <w:r>
             <w:fldChar w:fldCharType="separate"/>
           </w:r>
-          <w:hyperlink w:anchor="_Toc36033637" w:history="1">
+          <w:hyperlink w:anchor="_Toc36034108" w:history="1">
             <w:r>
               <w:rPr>
                 <w:rStyle w:val="Hyperlink"/>
@@ -4211,7 +4211,7 @@
                 <w:noProof/>
                 <w:webHidden/>
               </w:rPr>
-              <w:instrText xml:space="preserve"> PAGEREF _Toc36033637 \h </w:instrText>
+              <w:instrText xml:space="preserve"> PAGEREF _Toc36034108 \h </w:instrText>
             </w:r>
             <w:r>
               <w:rPr>
@@ -4254,7 +4254,7 @@
               <w:lang w:eastAsia="nl-NL"/>
             </w:rPr>
           </w:pPr>
-          <w:hyperlink w:anchor="_Toc36033638" w:history="1">
+          <w:hyperlink w:anchor="_Toc36034109" w:history="1">
             <w:r>
               <w:rPr>
                 <w:rStyle w:val="Hyperlink"/>
@@ -4281,7 +4281,7 @@
                 <w:noProof/>
                 <w:webHidden/>
               </w:rPr>
-              <w:instrText xml:space="preserve"> PAGEREF _Toc36033638 \h </w:instrText>
+              <w:instrText xml:space="preserve"> PAGEREF _Toc36034109 \h </w:instrText>
             </w:r>
             <w:r>
               <w:rPr>
@@ -4324,7 +4324,7 @@
               <w:lang w:eastAsia="nl-NL"/>
             </w:rPr>
           </w:pPr>
-          <w:hyperlink w:anchor="_Toc36033639" w:history="1">
+          <w:hyperlink w:anchor="_Toc36034110" w:history="1">
             <w:r>
               <w:rPr>
                 <w:rStyle w:val="Hyperlink"/>
@@ -4352,7 +4352,7 @@
                 <w:noProof/>
                 <w:webHidden/>
               </w:rPr>
-              <w:instrText xml:space="preserve"> PAGEREF _Toc36033639 \h </w:instrText>
+              <w:instrText xml:space="preserve"> PAGEREF _Toc36034110 \h </w:instrText>
             </w:r>
             <w:r>
               <w:rPr>
@@ -4395,7 +4395,7 @@
               <w:lang w:eastAsia="nl-NL"/>
             </w:rPr>
           </w:pPr>
-          <w:hyperlink w:anchor="_Toc36033640" w:history="1">
+          <w:hyperlink w:anchor="_Toc36034111" w:history="1">
             <w:r>
               <w:rPr>
                 <w:rStyle w:val="Hyperlink"/>
@@ -4422,7 +4422,7 @@
                 <w:noProof/>
                 <w:webHidden/>
               </w:rPr>
-              <w:instrText xml:space="preserve"> PAGEREF _Toc36033640 \h </w:instrText>
+              <w:instrText xml:space="preserve"> PAGEREF _Toc36034111 \h </w:instrText>
             </w:r>
             <w:r>
               <w:rPr>
@@ -4465,7 +4465,7 @@
               <w:lang w:eastAsia="nl-NL"/>
             </w:rPr>
           </w:pPr>
-          <w:hyperlink w:anchor="_Toc36033641" w:history="1">
+          <w:hyperlink w:anchor="_Toc36034112" w:history="1">
             <w:r>
               <w:rPr>
                 <w:rStyle w:val="Hyperlink"/>
@@ -4492,7 +4492,7 @@
                 <w:noProof/>
                 <w:webHidden/>
               </w:rPr>
-              <w:instrText xml:space="preserve"> PAGEREF _Toc36033641 \h </w:instrText>
+              <w:instrText xml:space="preserve"> PAGEREF _Toc36034112 \h </w:instrText>
             </w:r>
             <w:r>
               <w:rPr>
@@ -4546,7 +4546,7 @@
       <w:pPr>
         <w:pStyle w:val="Kop1"/>
       </w:pPr>
-      <w:bookmarkStart w:id="0" w:name="_Toc36033637"/>
+      <w:bookmarkStart w:id="0" w:name="_Toc36034108"/>
       <w:r>
         <w:lastRenderedPageBreak/>
         <w:t>Inleiding</w:t>
@@ -4615,7 +4615,7 @@
       <w:pPr>
         <w:pStyle w:val="Kop1"/>
       </w:pPr>
-      <w:bookmarkStart w:id="1" w:name="_Toc36033638"/>
+      <w:bookmarkStart w:id="1" w:name="_Toc36034109"/>
       <w:r>
         <w:lastRenderedPageBreak/>
         <w:t>1</w:t>
@@ -4652,10 +4652,10 @@
           <w:noProof/>
         </w:rPr>
         <w:drawing>
-          <wp:inline distT="0" distB="0" distL="0" distR="0" wp14:anchorId="14FE4CE5" wp14:editId="4A9C9BB9">
+          <wp:inline distT="0" distB="0" distL="0" distR="0" wp14:anchorId="1223EAEF" wp14:editId="4488E2C7">
             <wp:extent cx="5760720" cy="4768215"/>
             <wp:effectExtent l="0" t="0" r="0" b="0"/>
-            <wp:docPr id="33" name="Afbeelding 33"/>
+            <wp:docPr id="34" name="Afbeelding 34"/>
             <wp:cNvGraphicFramePr>
               <a:graphicFrameLocks xmlns:a="http://schemas.openxmlformats.org/drawingml/2006/main" noChangeAspect="1"/>
             </wp:cNvGraphicFramePr>
@@ -4706,72 +4706,96 @@
         <w:rPr>
           <w:i/>
           <w:iCs/>
-          <w:lang w:val="en-US"/>
         </w:rPr>
       </w:pPr>
-      <w:proofErr w:type="spellStart"/>
       <w:r>
         <w:rPr>
           <w:i/>
           <w:iCs/>
-          <w:lang w:val="en-US"/>
         </w:rPr>
-        <w:t>Bron</w:t>
-      </w:r>
-      <w:proofErr w:type="spellEnd"/>
-      <w:r>
-        <w:rPr>
-          <w:i/>
-          <w:iCs/>
-          <w:lang w:val="en-US"/>
-        </w:rPr>
-        <w:t xml:space="preserve"> 2: Deployment diagram</w:t>
+        <w:t>Bron 2: Deployment diagram</w:t>
       </w:r>
     </w:p>
     <w:p>
       <w:r>
-        <w:t>Wat hier te zien i</w:t>
-      </w:r>
-      <w:r>
-        <w:t xml:space="preserve">s, is dat hoewel de lagen gescheiden zijn, de datasource toch gebruik maakt van delen van de </w:t>
+        <w:t xml:space="preserve">In dit diagram is de </w:t>
       </w:r>
       <w:proofErr w:type="spellStart"/>
       <w:r>
-        <w:t>contoller</w:t>
+        <w:t>path</w:t>
       </w:r>
       <w:proofErr w:type="spellEnd"/>
       <w:r>
-        <w:t xml:space="preserve"> laag. Dit komt door de design keuze dat er geen domein gebruikt wordt, maar over de hele applicatie </w:t>
+        <w:t xml:space="preserve"> naar de klassen (</w:t>
+      </w:r>
+      <w:r>
+        <w:t>“</w:t>
       </w:r>
       <w:proofErr w:type="spellStart"/>
       <w:r>
-        <w:t>DTO’s</w:t>
+        <w:t>src.main.han.oose.dea.spotitube</w:t>
       </w:r>
       <w:proofErr w:type="spellEnd"/>
       <w:r>
-        <w:t xml:space="preserve"> gebruikt worden. Dit wordt verder toegelicht in hoofdstuk 3. </w:t>
+        <w:t>”</w:t>
+      </w:r>
+      <w:r>
+        <w:t>) weggelaten voor</w:t>
+      </w:r>
+      <w:r>
+        <w:t xml:space="preserve"> overzicht</w:t>
+      </w:r>
+      <w:r>
+        <w:t xml:space="preserve">. </w:t>
       </w:r>
     </w:p>
     <w:p>
       <w:r>
-        <w:t xml:space="preserve">Verder is de datasource laag afhankelijk van de controller laag bij het gooien van </w:t>
-      </w:r>
-      <w:proofErr w:type="spellStart"/>
-      <w:r>
-        <w:t>exceptions</w:t>
-      </w:r>
-      <w:proofErr w:type="spellEnd"/>
-      <w:r>
-        <w:t xml:space="preserve">, omdat deze </w:t>
-      </w:r>
-      <w:proofErr w:type="spellStart"/>
-      <w:r>
-        <w:t>ex</w:t>
+        <w:t>Hier is te zien</w:t>
+      </w:r>
+      <w:r>
+        <w:t xml:space="preserve"> dat hoewel </w:t>
       </w:r>
       <w:bookmarkStart w:id="2" w:name="_GoBack"/>
       <w:bookmarkEnd w:id="2"/>
       <w:r>
-        <w:t>ceptions</w:t>
+        <w:t xml:space="preserve">de lagen gescheiden zijn, de datasource toch gebruik maakt van delen van de </w:t>
+      </w:r>
+      <w:proofErr w:type="spellStart"/>
+      <w:r>
+        <w:t>contoller</w:t>
+      </w:r>
+      <w:proofErr w:type="spellEnd"/>
+      <w:r>
+        <w:t xml:space="preserve"> laag. Dit komt door de design keuze dat er geen domein gebruikt wordt, maar over de hele applicatie </w:t>
+      </w:r>
+      <w:r>
+        <w:t xml:space="preserve">data transfer </w:t>
+      </w:r>
+      <w:proofErr w:type="spellStart"/>
+      <w:r>
+        <w:t>objects</w:t>
+      </w:r>
+      <w:proofErr w:type="spellEnd"/>
+      <w:r>
+        <w:t xml:space="preserve"> gebruikt worden. Dit wordt verder toegelicht in hoofdstuk 3. </w:t>
+      </w:r>
+    </w:p>
+    <w:p>
+      <w:r>
+        <w:t xml:space="preserve">Verder is de datasource laag afhankelijk van de controller laag bij het gooien van </w:t>
+      </w:r>
+      <w:proofErr w:type="spellStart"/>
+      <w:r>
+        <w:t>exceptions</w:t>
+      </w:r>
+      <w:proofErr w:type="spellEnd"/>
+      <w:r>
+        <w:t xml:space="preserve">, omdat deze </w:t>
+      </w:r>
+      <w:proofErr w:type="spellStart"/>
+      <w:r>
+        <w:t>exceptions</w:t>
       </w:r>
       <w:proofErr w:type="spellEnd"/>
       <w:r>
@@ -4848,22 +4872,13 @@
     <w:p>
       <w:pPr>
         <w:pStyle w:val="Kop1"/>
-        <w:rPr>
-          <w:lang w:val="en-US"/>
-        </w:rPr>
       </w:pPr>
-      <w:bookmarkStart w:id="3" w:name="_Toc36033639"/>
-      <w:r>
-        <w:rPr>
-          <w:lang w:val="en-US"/>
-        </w:rPr>
+      <w:bookmarkStart w:id="3" w:name="_Toc36034110"/>
+      <w:r>
         <w:lastRenderedPageBreak/>
         <w:t>2</w:t>
       </w:r>
       <w:r>
-        <w:rPr>
-          <w:lang w:val="en-US"/>
-        </w:rPr>
         <w:t>. Deployment diagram</w:t>
       </w:r>
       <w:bookmarkEnd w:id="3"/>
@@ -4977,7 +4992,7 @@
       <w:pPr>
         <w:pStyle w:val="Kop1NIETININHOUD"/>
       </w:pPr>
-      <w:bookmarkStart w:id="4" w:name="_Toc36033640"/>
+      <w:bookmarkStart w:id="4" w:name="_Toc36034111"/>
       <w:r>
         <w:lastRenderedPageBreak/>
         <w:t>3</w:t>
@@ -5091,7 +5106,38 @@
       </w:r>
       <w:proofErr w:type="spellEnd"/>
       <w:r>
-        <w:t>, omdat al deze implementaties precies hetzelfde doen, maar dan voor een ander type object.</w:t>
+        <w:t xml:space="preserve">, omdat </w:t>
+      </w:r>
+      <w:proofErr w:type="spellStart"/>
+      <w:r>
+        <w:t>al</w:t>
+      </w:r>
+      <w:r>
+        <w:t>e</w:t>
+      </w:r>
+      <w:proofErr w:type="spellEnd"/>
+      <w:r>
+        <w:t xml:space="preserve"> </w:t>
+      </w:r>
+      <w:r>
+        <w:t>implementaties</w:t>
+      </w:r>
+      <w:r>
+        <w:t xml:space="preserve"> van deze interface</w:t>
+      </w:r>
+      <w:r>
+        <w:t xml:space="preserve"> precies hetzelfde doen, maar dan voor een ander type object.</w:t>
+      </w:r>
+      <w:r>
+        <w:t xml:space="preserve"> Dit zorgt voor één eenvoudige interface die voor elke </w:t>
+      </w:r>
+      <w:proofErr w:type="spellStart"/>
+      <w:r>
+        <w:t>datamapper</w:t>
+      </w:r>
+      <w:proofErr w:type="spellEnd"/>
+      <w:r>
+        <w:t xml:space="preserve"> hetzelfde kan worden aangeroepen.</w:t>
       </w:r>
     </w:p>
     <w:p>
@@ -5198,7 +5244,7 @@
       <w:pPr>
         <w:pStyle w:val="Kop1"/>
       </w:pPr>
-      <w:bookmarkStart w:id="5" w:name="_Toc36033641"/>
+      <w:bookmarkStart w:id="5" w:name="_Toc36034112"/>
       <w:r>
         <w:lastRenderedPageBreak/>
         <w:t>Conclusie</w:t>
@@ -6247,7 +6293,7 @@
 </file>
 
 <file path=customXml/itemProps2.xml><?xml version="1.0" encoding="utf-8"?>
-<ds:datastoreItem xmlns:ds="http://schemas.openxmlformats.org/officeDocument/2006/customXml" ds:itemID="{35FABDBD-4EFA-4859-A6E4-73916D2437F4}">
+<ds:datastoreItem xmlns:ds="http://schemas.openxmlformats.org/officeDocument/2006/customXml" ds:itemID="{8C1A56C9-EAEB-42C9-A830-169B0FDCA961}">
   <ds:schemaRefs>
     <ds:schemaRef ds:uri="http://schemas.openxmlformats.org/officeDocument/2006/bibliography"/>
   </ds:schemaRefs>

</xml_diff>

<commit_message>
spelfout uit package diagram gehaald
</commit_message>
<xml_diff>
--- a/Documentatie/Opleverdocument.docx
+++ b/Documentatie/Opleverdocument.docx
@@ -4638,24 +4638,50 @@
       </w:r>
       <w:proofErr w:type="spellEnd"/>
       <w:r>
-        <w:t xml:space="preserve"> en cohesie van het gemaakte informatiesysteem en een beeld te krijgen van hoe verschillende delen van het informatiesysteem met elkaar omgaan, is het handig een package diagram te maken. Dit laat packages en hun relaties zien. </w:t>
+        <w:t xml:space="preserve"> en cohesie van het gemaakte informatiesysteem en een beeld te krijgen van hoe verschillende delen van het informatiesysteem met elkaar omgaan, is het handig een package diagram </w:t>
+      </w:r>
+      <w:bookmarkStart w:id="2" w:name="_GoBack"/>
+      <w:bookmarkEnd w:id="2"/>
+      <w:r>
+        <w:t xml:space="preserve">te maken. Dit laat packages en hun relaties zien. </w:t>
+      </w:r>
+      <w:r>
+        <w:t xml:space="preserve">In dit diagram is de </w:t>
+      </w:r>
+      <w:proofErr w:type="spellStart"/>
+      <w:r>
+        <w:t>path</w:t>
+      </w:r>
+      <w:proofErr w:type="spellEnd"/>
+      <w:r>
+        <w:t xml:space="preserve"> naar de klassen (“</w:t>
+      </w:r>
+      <w:proofErr w:type="spellStart"/>
+      <w:r>
+        <w:t>src.main.han.oose.dea.spotitube</w:t>
+      </w:r>
+      <w:proofErr w:type="spellEnd"/>
+      <w:r>
+        <w:t xml:space="preserve">”) weggelaten </w:t>
+      </w:r>
+      <w:r>
+        <w:t>wegens overzicht overwegingen</w:t>
+      </w:r>
+      <w:r>
+        <w:t xml:space="preserve">. </w:t>
       </w:r>
     </w:p>
+    <w:p/>
     <w:p>
-      <w:pPr>
-        <w:rPr>
-          <w:lang w:val="en-US"/>
-        </w:rPr>
-      </w:pPr>
       <w:r>
         <w:rPr>
           <w:noProof/>
         </w:rPr>
         <w:drawing>
-          <wp:inline distT="0" distB="0" distL="0" distR="0" wp14:anchorId="1223EAEF" wp14:editId="4488E2C7">
+          <wp:inline distT="0" distB="0" distL="0" distR="0" wp14:anchorId="08685947" wp14:editId="675CE502">
             <wp:extent cx="5760720" cy="4768215"/>
             <wp:effectExtent l="0" t="0" r="0" b="0"/>
-            <wp:docPr id="34" name="Afbeelding 34"/>
+            <wp:docPr id="33" name="Afbeelding 33"/>
             <wp:cNvGraphicFramePr>
               <a:graphicFrameLocks xmlns:a="http://schemas.openxmlformats.org/drawingml/2006/main" noChangeAspect="1"/>
             </wp:cNvGraphicFramePr>
@@ -4718,48 +4744,10 @@
     </w:p>
     <w:p>
       <w:r>
-        <w:t xml:space="preserve">In dit diagram is de </w:t>
-      </w:r>
-      <w:proofErr w:type="spellStart"/>
-      <w:r>
-        <w:t>path</w:t>
-      </w:r>
-      <w:proofErr w:type="spellEnd"/>
-      <w:r>
-        <w:t xml:space="preserve"> naar de klassen (</w:t>
-      </w:r>
-      <w:r>
-        <w:t>“</w:t>
-      </w:r>
-      <w:proofErr w:type="spellStart"/>
-      <w:r>
-        <w:t>src.main.han.oose.dea.spotitube</w:t>
-      </w:r>
-      <w:proofErr w:type="spellEnd"/>
-      <w:r>
-        <w:t>”</w:t>
-      </w:r>
-      <w:r>
-        <w:t>) weggelaten voor</w:t>
-      </w:r>
-      <w:r>
-        <w:t xml:space="preserve"> overzicht</w:t>
-      </w:r>
-      <w:r>
-        <w:t xml:space="preserve">. </w:t>
-      </w:r>
-    </w:p>
-    <w:p>
-      <w:r>
         <w:t>Hier is te zien</w:t>
       </w:r>
       <w:r>
-        <w:t xml:space="preserve"> dat hoewel </w:t>
-      </w:r>
-      <w:bookmarkStart w:id="2" w:name="_GoBack"/>
-      <w:bookmarkEnd w:id="2"/>
-      <w:r>
-        <w:t xml:space="preserve">de lagen gescheiden zijn, de datasource toch gebruik maakt van delen van de </w:t>
+        <w:t xml:space="preserve"> dat hoewel de lagen gescheiden zijn, de datasource toch gebruik maakt van delen van de </w:t>
       </w:r>
       <w:proofErr w:type="spellStart"/>
       <w:r>
@@ -6293,7 +6281,7 @@
 </file>
 
 <file path=customXml/itemProps2.xml><?xml version="1.0" encoding="utf-8"?>
-<ds:datastoreItem xmlns:ds="http://schemas.openxmlformats.org/officeDocument/2006/customXml" ds:itemID="{8C1A56C9-EAEB-42C9-A830-169B0FDCA961}">
+<ds:datastoreItem xmlns:ds="http://schemas.openxmlformats.org/officeDocument/2006/customXml" ds:itemID="{8B96BCED-CBD3-4EAF-9850-36F0009EE48E}">
   <ds:schemaRefs>
     <ds:schemaRef ds:uri="http://schemas.openxmlformats.org/officeDocument/2006/bibliography"/>
   </ds:schemaRefs>

</xml_diff>